<commit_message>
updated portfolio link on resume
</commit_message>
<xml_diff>
--- a/MitchPickard'sResume.docx
+++ b/MitchPickard'sResume.docx
@@ -94,32 +94,21 @@
     <w:p>
       <w:pPr>
         <w:pStyle w:val="NoSpacing"/>
-        <w:ind w:left="2880" w:firstLine="720"/>
-        <w:jc w:val="left"/>
-        <w:rPr>
-          <w:rFonts w:cstheme="minorHAnsi"/>
-          <w:color w:val="000000" w:themeColor="text1"/>
-          <w:sz w:val="22"/>
-          <w:szCs w:val="22"/>
-        </w:rPr>
+        <w:jc w:val="center"/>
       </w:pPr>
       <w:hyperlink r:id="rId6" w:history="1">
         <w:r>
           <w:rPr>
             <w:rStyle w:val="Hyperlink"/>
-            <w:rFonts w:cstheme="minorHAnsi"/>
-            <w:sz w:val="22"/>
-            <w:szCs w:val="22"/>
           </w:rPr>
-          <w:t>https://github.com/MTPickard/Portfolio</w:t>
+          <w:t>https://mtpickard.github.io/Portfolio/</w:t>
         </w:r>
       </w:hyperlink>
     </w:p>
     <w:p>
       <w:pPr>
         <w:pStyle w:val="NoSpacing"/>
-        <w:ind w:left="2880" w:firstLine="720"/>
-        <w:jc w:val="left"/>
+        <w:jc w:val="center"/>
         <w:rPr>
           <w:rFonts w:cstheme="minorHAnsi"/>
           <w:b/>
@@ -128,9 +117,6 @@
           <w:szCs w:val="22"/>
         </w:rPr>
       </w:pPr>
-      <w:r>
-        <w:t xml:space="preserve">       </w:t>
-      </w:r>
       <w:hyperlink r:id="rId7" w:history="1">
         <w:r>
           <w:rPr>

</xml_diff>